<commit_message>
Policies spelfouten uitgehaald en kleine aanpassingen.
</commit_message>
<xml_diff>
--- a/In te sturen met programma/IT Policies.docx
+++ b/In te sturen met programma/IT Policies.docx
@@ -478,7 +478,13 @@
     </w:p>
     <w:p>
       <w:r>
-        <w:t>Het netwerk policy geld voor zowel persoonsleden, stude</w:t>
+        <w:t>Het netwerk policy geld</w:t>
+      </w:r>
+      <w:r>
+        <w:t>t</w:t>
+      </w:r>
+      <w:r>
+        <w:t xml:space="preserve"> voor zowel persoonsleden, stude</w:t>
       </w:r>
       <w:r>
         <w:t>n</w:t>
@@ -524,7 +530,13 @@
         <w:t xml:space="preserve">oeleinden. Met name games, </w:t>
       </w:r>
       <w:r>
-        <w:t>illegaal downloaden en porno zijn ten striktste verboden.</w:t>
+        <w:t>illegaal downloaden en porno</w:t>
+      </w:r>
+      <w:r>
+        <w:t>grafisch materiaal</w:t>
+      </w:r>
+      <w:r>
+        <w:t xml:space="preserve"> zijn ten striktste verboden.</w:t>
       </w:r>
     </w:p>
     <w:p>
@@ -554,7 +566,10 @@
         </w:numPr>
       </w:pPr>
       <w:r>
-        <w:t>Programma’s en of tools die het netwerk in gevaar kunnen brengen zullen hard tegen worden opgetreden.</w:t>
+        <w:t xml:space="preserve">Programma’s en of tools die het netwerk in gevaar kunnen brengen </w:t>
+      </w:r>
+      <w:r>
+        <w:t>zijn verboden.</w:t>
       </w:r>
     </w:p>
     <w:p>
@@ -602,10 +617,19 @@
         <w:t>dere student en personeelslid op</w:t>
       </w:r>
       <w:r>
-        <w:t xml:space="preserve"> een gemakkelijke manier hiervan gebruik </w:t>
-      </w:r>
-      <w:r>
-        <w:t>kan maken.</w:t>
+        <w:t xml:space="preserve"> een gemakkelijke </w:t>
+      </w:r>
+      <w:r>
+        <w:t xml:space="preserve">en vlotte </w:t>
+      </w:r>
+      <w:r>
+        <w:t xml:space="preserve">manier hiervan gebruik </w:t>
+      </w:r>
+      <w:r>
+        <w:t>kunne</w:t>
+      </w:r>
+      <w:r>
+        <w:t>n maken.</w:t>
       </w:r>
     </w:p>
     <w:p>
@@ -618,7 +642,13 @@
     </w:p>
     <w:p>
       <w:r>
-        <w:t>De printer policy geld op dezelfde manier voor ieder personeelslid en student aan de hogeschool.</w:t>
+        <w:t>De printer policy geld</w:t>
+      </w:r>
+      <w:r>
+        <w:t>t</w:t>
+      </w:r>
+      <w:r>
+        <w:t xml:space="preserve"> op dezelfde manier voor ieder personeelslid en student aan de hogeschool.</w:t>
       </w:r>
     </w:p>
     <w:p>
@@ -706,7 +736,10 @@
         <w:t xml:space="preserve">Indien mogelijk, maak gebruik van dubbelzijding afdrukken </w:t>
       </w:r>
       <w:r>
-        <w:t>en/of zo de documenten zo optimaal mogelijk in te delen voor inkt/papier te besparen.</w:t>
+        <w:t>en/of</w:t>
+      </w:r>
+      <w:r>
+        <w:t xml:space="preserve"> de documenten zo optimaal mogelijk in te delen voor inkt/papier te besparen.</w:t>
       </w:r>
     </w:p>
     <w:p>
@@ -730,7 +763,7 @@
         </w:numPr>
       </w:pPr>
       <w:r>
-        <w:t>Mocht er een probleem zijn met de printer, haal direct iemand die weet hoe het op te lossen. Zelf nooit aan de printer beginnen sleutelen.</w:t>
+        <w:t>Mocht er een probleem zijn met de printer, haal iemand die weet hoe het op te lossen. Zelf nooit aan de printer beginnen sleutelen.</w:t>
       </w:r>
     </w:p>
     <w:p/>
@@ -777,7 +810,13 @@
     </w:p>
     <w:p>
       <w:r>
-        <w:t>Het netwerk policy geld voor zowel persoonsleden als studenten die in het bezit zijn van een pingping kaart.</w:t>
+        <w:t>Het netwerk policy geld</w:t>
+      </w:r>
+      <w:r>
+        <w:t>t</w:t>
+      </w:r>
+      <w:r>
+        <w:t xml:space="preserve"> voor zowel persoonsleden als studenten die in het bezit zijn van een pingping kaart.</w:t>
       </w:r>
     </w:p>
     <w:p>
@@ -908,8 +947,6 @@
       <w:r>
         <w:t>Ieder personeelslid</w:t>
       </w:r>
-      <w:bookmarkStart w:id="0" w:name="_GoBack"/>
-      <w:bookmarkEnd w:id="0"/>
       <w:r>
         <w:t>/student die een gebruikersnaam en wachtwoord heeft.</w:t>
       </w:r>
@@ -933,7 +970,15 @@
         </w:numPr>
       </w:pPr>
       <w:r>
-        <w:t>Kies een veilig wachtwoord. Minstens bestaande uit hoofdletters, cijfers en symbolen.</w:t>
+        <w:t>Kies een veilig wacht</w:t>
+      </w:r>
+      <w:bookmarkStart w:id="0" w:name="_GoBack"/>
+      <w:bookmarkEnd w:id="0"/>
+      <w:r>
+        <w:t>woord. Minstens bestaande uit hoofdl</w:t>
+      </w:r>
+      <w:r>
+        <w:t>etters, cijfers en symbolen met een lengte van tenminste 8 karakters.</w:t>
       </w:r>
     </w:p>
     <w:p>
@@ -2336,6 +2381,7 @@
     <w:rsid w:val="008072CC"/>
     <w:rsid w:val="00AA0D96"/>
     <w:rsid w:val="00C627E7"/>
+    <w:rsid w:val="00D02E35"/>
   </w:rsids>
   <m:mathPr>
     <m:mathFont m:val="Cambria Math"/>
@@ -3094,7 +3140,7 @@
 </file>
 
 <file path=customXml/itemProps2.xml><?xml version="1.0" encoding="utf-8"?>
-<ds:datastoreItem xmlns:ds="http://schemas.openxmlformats.org/officeDocument/2006/customXml" ds:itemID="{6A3C7D9C-C4B8-4AF3-A48E-88BBB96AF436}">
+<ds:datastoreItem xmlns:ds="http://schemas.openxmlformats.org/officeDocument/2006/customXml" ds:itemID="{3CED1729-7647-4305-9673-1BA19F0F4E76}">
   <ds:schemaRefs>
     <ds:schemaRef ds:uri="http://schemas.openxmlformats.org/officeDocument/2006/bibliography"/>
   </ds:schemaRefs>

</xml_diff>